<commit_message>
Updated Fuzzing and CBA documents and lab notebook
</commit_message>
<xml_diff>
--- a/Executive Recommendation for Fuzzing Firefox.docx
+++ b/Executive Recommendation for Fuzzing Firefox.docx
@@ -32,23 +32,7 @@
     <w:p/>
     <w:p>
       <w:r>
-        <w:t>Four fuzzing products were included in the analysis: two open source solutions (</w:t>
-      </w:r>
-      <w:proofErr w:type="spellStart"/>
-      <w:r>
-        <w:t>Sulley</w:t>
-      </w:r>
-      <w:proofErr w:type="spellEnd"/>
-      <w:r>
-        <w:t xml:space="preserve"> and Peach Community) and two commercial solutions (Peach Professional and </w:t>
-      </w:r>
-      <w:proofErr w:type="spellStart"/>
-      <w:r>
-        <w:t>Codenomicon</w:t>
-      </w:r>
-      <w:proofErr w:type="spellEnd"/>
-      <w:r>
-        <w:t xml:space="preserve"> </w:t>
+        <w:t xml:space="preserve">Four fuzzing products were included in the analysis: two open source solutions (Sulley and Peach Community) and two commercial solutions (Peach Professional and Codenomicon </w:t>
       </w:r>
       <w:proofErr w:type="spellStart"/>
       <w:r>
@@ -62,29 +46,27 @@
     <w:p/>
     <w:p>
       <w:r>
-        <w:t xml:space="preserve">The team talked with sales staff of both </w:t>
+        <w:t>The team talked with sales staff of both Coden</w:t>
       </w:r>
-      <w:proofErr w:type="spellStart"/>
+      <w:bookmarkStart w:id="0" w:name="_GoBack"/>
+      <w:bookmarkEnd w:id="0"/>
       <w:r>
-        <w:t>Codenomicon</w:t>
-      </w:r>
-      <w:proofErr w:type="spellEnd"/>
-      <w:r>
-        <w:t xml:space="preserve"> and Peach </w:t>
-      </w:r>
-      <w:proofErr w:type="spellStart"/>
-      <w:r>
-        <w:t>Fuzzer</w:t>
-      </w:r>
-      <w:proofErr w:type="spellEnd"/>
-      <w:r>
-        <w:t xml:space="preserve"> for budgetary, ballpark cost estimates for their products.</w:t>
+        <w:t>omicon and Peach Fuzzer for budgetary, ballpark cost estimates for their products.</w:t>
       </w:r>
       <w:r>
         <w:t xml:space="preserve"> Both products are licensed on an annual subscription model, and costs will vary based on the number of protocols to be fuzzed.</w:t>
       </w:r>
     </w:p>
-    <w:p/>
+    <w:p>
+      <w:pPr>
+        <w:tabs>
+          <w:tab w:val="left" w:pos="3747"/>
+        </w:tabs>
+      </w:pPr>
+      <w:r>
+        <w:tab/>
+      </w:r>
+    </w:p>
     <w:p>
       <w:r>
         <w:t>The team also interviewed external security professionals with experience in fuzzing, and have incorporated those results into our labor estimates.</w:t>
@@ -168,29 +150,7 @@
                 <w:color w:val="FFFFFF"/>
                 <w:szCs w:val="20"/>
               </w:rPr>
-              <w:t xml:space="preserve"> </w:t>
-            </w:r>
-            <w:proofErr w:type="spellStart"/>
-            <w:r>
-              <w:rPr>
-                <w:rFonts w:ascii="Calibri" w:eastAsia="Times New Roman" w:hAnsi="Calibri"/>
-                <w:b/>
-                <w:bCs/>
-                <w:color w:val="FFFFFF"/>
-                <w:szCs w:val="20"/>
-              </w:rPr>
-              <w:t>Sulley</w:t>
-            </w:r>
-            <w:proofErr w:type="spellEnd"/>
-            <w:r>
-              <w:rPr>
-                <w:rFonts w:ascii="Calibri" w:eastAsia="Times New Roman" w:hAnsi="Calibri"/>
-                <w:b/>
-                <w:bCs/>
-                <w:color w:val="FFFFFF"/>
-                <w:szCs w:val="20"/>
-              </w:rPr>
-              <w:t xml:space="preserve"> </w:t>
+              <w:t xml:space="preserve"> Sulley </w:t>
             </w:r>
           </w:p>
         </w:tc>
@@ -324,29 +284,7 @@
                 <w:color w:val="FFFFFF"/>
                 <w:szCs w:val="20"/>
               </w:rPr>
-              <w:t xml:space="preserve"> </w:t>
-            </w:r>
-            <w:proofErr w:type="spellStart"/>
-            <w:r>
-              <w:rPr>
-                <w:rFonts w:ascii="Calibri" w:eastAsia="Times New Roman" w:hAnsi="Calibri"/>
-                <w:b/>
-                <w:bCs/>
-                <w:color w:val="FFFFFF"/>
-                <w:szCs w:val="20"/>
-              </w:rPr>
-              <w:t>Codenomicon</w:t>
-            </w:r>
-            <w:proofErr w:type="spellEnd"/>
-            <w:r>
-              <w:rPr>
-                <w:rFonts w:ascii="Calibri" w:eastAsia="Times New Roman" w:hAnsi="Calibri"/>
-                <w:b/>
-                <w:bCs/>
-                <w:color w:val="FFFFFF"/>
-                <w:szCs w:val="20"/>
-              </w:rPr>
-              <w:t xml:space="preserve"> </w:t>
+              <w:t xml:space="preserve"> Codenomicon </w:t>
             </w:r>
           </w:p>
         </w:tc>
@@ -1739,7 +1677,16 @@
         <w:t xml:space="preserve"> “Ongoing labor” would include creating new data models and tests as time goes on. Running the same tests on new versions of Firefox is not included in the “ongoing labor” costs, as it would not contribute significantly in this area.</w:t>
       </w:r>
     </w:p>
-    <w:p/>
+    <w:p>
+      <w:pPr>
+        <w:tabs>
+          <w:tab w:val="left" w:pos="7440"/>
+        </w:tabs>
+      </w:pPr>
+      <w:r>
+        <w:tab/>
+      </w:r>
+    </w:p>
     <w:p>
       <w:r>
         <w:t>Should management decide to continue to pursue fuzzing</w:t>
@@ -1760,26 +1707,11 @@
         <w:t>using</w:t>
       </w:r>
       <w:r>
+        <w:t xml:space="preserve"> Sulley (or Spike – which easily translates to Sulley).</w:t>
+      </w:r>
+      <w:r>
         <w:t xml:space="preserve"> </w:t>
       </w:r>
-      <w:proofErr w:type="spellStart"/>
-      <w:r>
-        <w:t>Sulley</w:t>
-      </w:r>
-      <w:proofErr w:type="spellEnd"/>
-      <w:r>
-        <w:t xml:space="preserve"> (or Spike – which easily translates to </w:t>
-      </w:r>
-      <w:proofErr w:type="spellStart"/>
-      <w:r>
-        <w:t>Sulley</w:t>
-      </w:r>
-      <w:proofErr w:type="spellEnd"/>
-      <w:r>
-        <w:t>).</w:t>
-      </w:r>
-      <w:bookmarkStart w:id="0" w:name="_GoBack"/>
-      <w:bookmarkEnd w:id="0"/>
     </w:p>
     <w:p/>
     <w:p/>

</xml_diff>